<commit_message>
model_testing.py: evluation of peak values altered, so that timestep of peak is calculated more felxible if spot is not at wished timestep because not enough sequences are available then nearest possible timestep is calculated chosen
eval_calc_times.py added to evaluate the caluclation times for the swmm model and the LSTM-Model
</commit_message>
<xml_diff>
--- a/07_model_compare/Comp_Units_2024-05-03.docx
+++ b/07_model_compare/Comp_Units_2024-05-03.docx
@@ -263,11 +263,13 @@
     <w:p>
       <w:pPr>
         <w:rPr>
-          <w:lang w:val="de-DE"/>
-        </w:rPr>
-      </w:pPr>
-      <w:r>
-        <w:rPr>
+          <w:color w:val="FF0000"/>
+          <w:lang w:val="de-DE"/>
+        </w:rPr>
+      </w:pPr>
+      <w:r>
+        <w:rPr>
+          <w:color w:val="FF0000"/>
           <w:lang w:val="de-DE"/>
         </w:rPr>
         <w:t>In der Tendenz ist jedoch zu erkennen, dass das Modell 256 erkennbare unterschiede zwischen Training und Validierung aufweisen. Dies lässt vermuten, dass noch mehr Neuronen zu Überanpassung neigen könnten.</w:t>
@@ -291,10 +293,10 @@
           <w:noProof/>
         </w:rPr>
         <w:drawing>
-          <wp:inline distT="0" distB="0" distL="0" distR="0" wp14:anchorId="78832EF2" wp14:editId="45303989">
-            <wp:extent cx="2852192" cy="2547592"/>
-            <wp:effectExtent l="0" t="0" r="5715" b="5715"/>
-            <wp:docPr id="1871619757" name="Grafik 1" descr="No description has been provided for this image"/>
+          <wp:inline distT="0" distB="0" distL="0" distR="0" wp14:anchorId="55EC1936" wp14:editId="0FC092B5">
+            <wp:extent cx="2800350" cy="2557135"/>
+            <wp:effectExtent l="0" t="0" r="0" b="0"/>
+            <wp:docPr id="141480059" name="Grafik 1" descr="No description has been provided for this image"/>
             <wp:cNvGraphicFramePr>
               <a:graphicFrameLocks xmlns:a="http://schemas.openxmlformats.org/drawingml/2006/main" noChangeAspect="1"/>
             </wp:cNvGraphicFramePr>
@@ -323,7 +325,7 @@
                   <pic:spPr bwMode="auto">
                     <a:xfrm>
                       <a:off x="0" y="0"/>
-                      <a:ext cx="2864961" cy="2558998"/>
+                      <a:ext cx="2807061" cy="2563263"/>
                     </a:xfrm>
                     <a:prstGeom prst="rect">
                       <a:avLst/>
@@ -350,10 +352,10 @@
           <w:noProof/>
         </w:rPr>
         <w:drawing>
-          <wp:inline distT="0" distB="0" distL="0" distR="0" wp14:anchorId="6D8AF06C" wp14:editId="66DB6850">
-            <wp:extent cx="2834699" cy="2531969"/>
-            <wp:effectExtent l="0" t="0" r="3810" b="1905"/>
-            <wp:docPr id="2120115834" name="Grafik 2" descr="No description has been provided for this image"/>
+          <wp:inline distT="0" distB="0" distL="0" distR="0" wp14:anchorId="046F03B0" wp14:editId="40E8DEAE">
+            <wp:extent cx="2851150" cy="2563326"/>
+            <wp:effectExtent l="0" t="0" r="6350" b="8890"/>
+            <wp:docPr id="1269269945" name="Grafik 2" descr="No description has been provided for this image"/>
             <wp:cNvGraphicFramePr>
               <a:graphicFrameLocks xmlns:a="http://schemas.openxmlformats.org/drawingml/2006/main" noChangeAspect="1"/>
             </wp:cNvGraphicFramePr>
@@ -382,7 +384,7 @@
                   <pic:spPr bwMode="auto">
                     <a:xfrm>
                       <a:off x="0" y="0"/>
-                      <a:ext cx="2845750" cy="2541840"/>
+                      <a:ext cx="2859379" cy="2570724"/>
                     </a:xfrm>
                     <a:prstGeom prst="rect">
                       <a:avLst/>
@@ -409,7 +411,19 @@
         <w:rPr>
           <w:lang w:val="de-DE"/>
         </w:rPr>
-        <w:t xml:space="preserve">Die Ausgewählten und Modelle mit fortgesetztem Training zeigen sich </w:t>
+        <w:t xml:space="preserve">Die </w:t>
+      </w:r>
+      <w:r>
+        <w:rPr>
+          <w:lang w:val="de-DE"/>
+        </w:rPr>
+        <w:t>je besten</w:t>
+      </w:r>
+      <w:r>
+        <w:rPr>
+          <w:lang w:val="de-DE"/>
+        </w:rPr>
+        <w:t xml:space="preserve"> Modelle mit fortgesetztem Training zeigen sich </w:t>
       </w:r>
       <w:r>
         <w:rPr>
@@ -427,6 +441,12 @@
         <w:rPr>
           <w:lang w:val="de-DE"/>
         </w:rPr>
+        <w:t>64,</w:t>
+      </w:r>
+      <w:r>
+        <w:rPr>
+          <w:lang w:val="de-DE"/>
+        </w:rPr>
         <w:t xml:space="preserve"> 128 und 256 </w:t>
       </w:r>
       <w:r>
@@ -442,235 +462,102 @@
           <w:lang w:val="de-DE"/>
         </w:rPr>
       </w:pPr>
-      <w:r>
+    </w:p>
+    <w:p>
+      <w:pPr>
+        <w:rPr>
+          <w:lang w:val="de-DE"/>
+        </w:rPr>
+      </w:pPr>
+      <w:r>
+        <w:rPr>
+          <w:lang w:val="de-DE"/>
+        </w:rPr>
+        <w:t>Nach größenklasse zeigen 128 und 256 sehr ähnliche Werte in allen Metriken.</w:t>
+      </w:r>
+    </w:p>
+    <w:p>
+      <w:pPr>
+        <w:rPr>
+          <w:lang w:val="de-DE"/>
+        </w:rPr>
+      </w:pPr>
+    </w:p>
+    <w:p>
+      <w:pPr>
+        <w:rPr>
+          <w:lang w:val="de-DE"/>
+        </w:rPr>
+      </w:pPr>
+      <w:r>
+        <w:rPr>
+          <w:lang w:val="de-DE"/>
+        </w:rPr>
+        <w:t>Dies wird auch bestätigt bei  den Maximalwertabweichungen</w:t>
+      </w:r>
+      <w:r>
+        <w:rPr>
+          <w:lang w:val="de-DE"/>
+        </w:rPr>
+        <w:t xml:space="preserve">. Hier liegen 128 und 256 mit </w:t>
+      </w:r>
+      <w:r>
+        <w:rPr>
+          <w:lang w:val="de-DE"/>
+        </w:rPr>
+        <w:t>xxx</w:t>
+      </w:r>
+      <w:r>
+        <w:rPr>
+          <w:lang w:val="de-DE"/>
+        </w:rPr>
+        <w:t xml:space="preserve">% </w:t>
+      </w:r>
+      <w:r>
+        <w:rPr>
+          <w:lang w:val="de-DE"/>
+        </w:rPr>
+        <w:t>und xxx % nah aneinander</w:t>
+      </w:r>
+      <w:r>
+        <w:rPr>
+          <w:lang w:val="de-DE"/>
+        </w:rPr>
+        <w:t>.</w:t>
+      </w:r>
+    </w:p>
+    <w:p>
+      <w:pPr>
         <w:rPr>
           <w:noProof/>
-        </w:rPr>
-        <w:lastRenderedPageBreak/>
-        <w:drawing>
-          <wp:inline distT="0" distB="0" distL="0" distR="0" wp14:anchorId="3C24BCD3" wp14:editId="72DDEE4B">
-            <wp:extent cx="2965312" cy="2604565"/>
-            <wp:effectExtent l="0" t="0" r="6985" b="5715"/>
-            <wp:docPr id="951216072" name="Grafik 3" descr="No description has been provided for this image"/>
-            <wp:cNvGraphicFramePr>
-              <a:graphicFrameLocks xmlns:a="http://schemas.openxmlformats.org/drawingml/2006/main" noChangeAspect="1"/>
-            </wp:cNvGraphicFramePr>
-            <a:graphic xmlns:a="http://schemas.openxmlformats.org/drawingml/2006/main">
-              <a:graphicData uri="http://schemas.openxmlformats.org/drawingml/2006/picture">
-                <pic:pic xmlns:pic="http://schemas.openxmlformats.org/drawingml/2006/picture">
-                  <pic:nvPicPr>
-                    <pic:cNvPr id="0" name="Picture 5" descr="No description has been provided for this image"/>
-                    <pic:cNvPicPr>
-                      <a:picLocks noChangeAspect="1" noChangeArrowheads="1"/>
-                    </pic:cNvPicPr>
-                  </pic:nvPicPr>
-                  <pic:blipFill>
-                    <a:blip r:embed="rId8">
-                      <a:extLst>
-                        <a:ext uri="{28A0092B-C50C-407E-A947-70E740481C1C}">
-                          <a14:useLocalDpi xmlns:a14="http://schemas.microsoft.com/office/drawing/2010/main" val="0"/>
-                        </a:ext>
-                      </a:extLst>
-                    </a:blip>
-                    <a:srcRect/>
-                    <a:stretch>
-                      <a:fillRect/>
-                    </a:stretch>
-                  </pic:blipFill>
-                  <pic:spPr bwMode="auto">
-                    <a:xfrm>
-                      <a:off x="0" y="0"/>
-                      <a:ext cx="2974412" cy="2612558"/>
-                    </a:xfrm>
-                    <a:prstGeom prst="rect">
-                      <a:avLst/>
-                    </a:prstGeom>
-                    <a:noFill/>
-                    <a:ln>
-                      <a:noFill/>
-                    </a:ln>
-                  </pic:spPr>
-                </pic:pic>
-              </a:graphicData>
-            </a:graphic>
-          </wp:inline>
-        </w:drawing>
-      </w:r>
-    </w:p>
-    <w:p>
-      <w:pPr>
-        <w:rPr>
-          <w:lang w:val="de-DE"/>
-        </w:rPr>
-      </w:pPr>
-      <w:r>
-        <w:rPr>
-          <w:lang w:val="de-DE"/>
-        </w:rPr>
-        <w:t>Nach größenklasse zeigen 128 und 256 sehr ähnliche Werte in allen Metriken.</w:t>
-      </w:r>
-    </w:p>
-    <w:p>
-      <w:pPr>
-        <w:rPr>
-          <w:lang w:val="de-DE"/>
-        </w:rPr>
-      </w:pPr>
-      <w:r>
-        <w:rPr>
-          <w:noProof/>
-        </w:rPr>
-        <w:drawing>
-          <wp:inline distT="0" distB="0" distL="0" distR="0" wp14:anchorId="6998497C" wp14:editId="5BE06221">
-            <wp:extent cx="5760720" cy="2858135"/>
-            <wp:effectExtent l="0" t="0" r="0" b="0"/>
-            <wp:docPr id="831160889" name="Grafik 4" descr="No description has been provided for this image"/>
-            <wp:cNvGraphicFramePr>
-              <a:graphicFrameLocks xmlns:a="http://schemas.openxmlformats.org/drawingml/2006/main" noChangeAspect="1"/>
-            </wp:cNvGraphicFramePr>
-            <a:graphic xmlns:a="http://schemas.openxmlformats.org/drawingml/2006/main">
-              <a:graphicData uri="http://schemas.openxmlformats.org/drawingml/2006/picture">
-                <pic:pic xmlns:pic="http://schemas.openxmlformats.org/drawingml/2006/picture">
-                  <pic:nvPicPr>
-                    <pic:cNvPr id="0" name="Picture 7" descr="No description has been provided for this image"/>
-                    <pic:cNvPicPr>
-                      <a:picLocks noChangeAspect="1" noChangeArrowheads="1"/>
-                    </pic:cNvPicPr>
-                  </pic:nvPicPr>
-                  <pic:blipFill>
-                    <a:blip r:embed="rId9">
-                      <a:extLst>
-                        <a:ext uri="{28A0092B-C50C-407E-A947-70E740481C1C}">
-                          <a14:useLocalDpi xmlns:a14="http://schemas.microsoft.com/office/drawing/2010/main" val="0"/>
-                        </a:ext>
-                      </a:extLst>
-                    </a:blip>
-                    <a:srcRect/>
-                    <a:stretch>
-                      <a:fillRect/>
-                    </a:stretch>
-                  </pic:blipFill>
-                  <pic:spPr bwMode="auto">
-                    <a:xfrm>
-                      <a:off x="0" y="0"/>
-                      <a:ext cx="5760720" cy="2858135"/>
-                    </a:xfrm>
-                    <a:prstGeom prst="rect">
-                      <a:avLst/>
-                    </a:prstGeom>
-                    <a:noFill/>
-                    <a:ln>
-                      <a:noFill/>
-                    </a:ln>
-                  </pic:spPr>
-                </pic:pic>
-              </a:graphicData>
-            </a:graphic>
-          </wp:inline>
-        </w:drawing>
-      </w:r>
-    </w:p>
-    <w:p>
-      <w:pPr>
-        <w:rPr>
-          <w:lang w:val="de-DE"/>
-        </w:rPr>
-      </w:pPr>
-      <w:r>
-        <w:rPr>
-          <w:lang w:val="de-DE"/>
-        </w:rPr>
-        <w:t>Dies wird auch bestätigt bei  den Maximalwertabweichungen</w:t>
-      </w:r>
-      <w:r>
-        <w:rPr>
-          <w:lang w:val="de-DE"/>
-        </w:rPr>
-        <w:t>. Hier liegen 128 und 256 mit 4,5% gleich auf jedoch hat 128 eine geringere Zeitabweichung.</w:t>
-      </w:r>
-    </w:p>
-    <w:p>
-      <w:pPr>
-        <w:rPr>
-          <w:lang w:val="de-DE"/>
-        </w:rPr>
-      </w:pPr>
-      <w:r>
-        <w:rPr>
-          <w:noProof/>
-        </w:rPr>
-        <w:drawing>
-          <wp:inline distT="0" distB="0" distL="0" distR="0" wp14:anchorId="0A07EE55" wp14:editId="62003176">
-            <wp:extent cx="4925833" cy="1513260"/>
-            <wp:effectExtent l="0" t="0" r="8255" b="0"/>
-            <wp:docPr id="769452861" name="Grafik 1" descr="Ein Bild, das Text, Screenshot, Schrift, Zahl enthält.&#10;&#10;Automatisch generierte Beschreibung"/>
-            <wp:cNvGraphicFramePr>
-              <a:graphicFrameLocks xmlns:a="http://schemas.openxmlformats.org/drawingml/2006/main" noChangeAspect="1"/>
-            </wp:cNvGraphicFramePr>
-            <a:graphic xmlns:a="http://schemas.openxmlformats.org/drawingml/2006/main">
-              <a:graphicData uri="http://schemas.openxmlformats.org/drawingml/2006/picture">
-                <pic:pic xmlns:pic="http://schemas.openxmlformats.org/drawingml/2006/picture">
-                  <pic:nvPicPr>
-                    <pic:cNvPr id="769452861" name="Grafik 1" descr="Ein Bild, das Text, Screenshot, Schrift, Zahl enthält.&#10;&#10;Automatisch generierte Beschreibung"/>
-                    <pic:cNvPicPr/>
-                  </pic:nvPicPr>
-                  <pic:blipFill>
-                    <a:blip r:embed="rId10"/>
-                    <a:stretch>
-                      <a:fillRect/>
-                    </a:stretch>
-                  </pic:blipFill>
-                  <pic:spPr>
-                    <a:xfrm>
-                      <a:off x="0" y="0"/>
-                      <a:ext cx="4933092" cy="1515490"/>
-                    </a:xfrm>
-                    <a:prstGeom prst="rect">
-                      <a:avLst/>
-                    </a:prstGeom>
-                  </pic:spPr>
-                </pic:pic>
-              </a:graphicData>
-            </a:graphic>
-          </wp:inline>
-        </w:drawing>
-      </w:r>
-    </w:p>
-    <w:p>
-      <w:pPr>
-        <w:rPr>
-          <w:lang w:val="de-DE"/>
-        </w:rPr>
-      </w:pPr>
-      <w:r>
-        <w:rPr>
-          <w:lang w:val="de-DE"/>
-        </w:rPr>
-        <w:t xml:space="preserve">128 wird gewählt, da Kompromiss zwischen guter </w:t>
-      </w:r>
-      <w:r>
-        <w:rPr>
-          <w:lang w:val="de-DE"/>
-        </w:rPr>
-        <w:t>Zuverlässigkeit</w:t>
-      </w:r>
-      <w:r>
-        <w:rPr>
-          <w:lang w:val="de-DE"/>
-        </w:rPr>
-        <w:t xml:space="preserve"> in Kreuzvalidierung sowie mit der besten generellen und Maximalwertgenauigkeit.</w:t>
-      </w:r>
-      <w:r>
-        <w:rPr>
-          <w:lang w:val="de-DE"/>
-        </w:rPr>
-        <w:t xml:space="preserve"> Zudem ist das Modell 256 deutlich langsamer im Training </w:t>
-      </w:r>
-      <w:r>
-        <w:rPr>
-          <w:lang w:val="de-DE"/>
-        </w:rPr>
-        <w:t>jedoch ohne erkennbar bessere Ergebnisse</w:t>
+          <w:lang w:val="de-DE"/>
+        </w:rPr>
+      </w:pPr>
+    </w:p>
+    <w:p>
+      <w:pPr>
+        <w:rPr>
+          <w:lang w:val="de-DE"/>
+        </w:rPr>
+      </w:pPr>
+    </w:p>
+    <w:p>
+      <w:pPr>
+        <w:rPr>
+          <w:lang w:val="de-DE"/>
+        </w:rPr>
+      </w:pPr>
+      <w:r>
+        <w:rPr>
+          <w:lang w:val="de-DE"/>
+        </w:rPr>
+        <w:t xml:space="preserve">128 wird gewählt, da Kompromiss zwischen </w:t>
+      </w:r>
+      <w:r>
+        <w:rPr>
+          <w:lang w:val="de-DE"/>
+        </w:rPr>
+        <w:t>guten Ergebnissen und Trainingszeit ist</w:t>
       </w:r>
       <w:r>
         <w:rPr>

</xml_diff>